<commit_message>
fixed text smear, added skybox, added text scroll
</commit_message>
<xml_diff>
--- a/Catfish.docx
+++ b/Catfish.docx
@@ -25,15 +25,7 @@
     </w:p>
     <w:p>
       <w:r>
-        <w:t xml:space="preserve">I can start working on the things I actually want to </w:t>
-      </w:r>
-      <w:proofErr w:type="gramStart"/>
-      <w:r>
-        <w:t>now</w:t>
-      </w:r>
-      <w:proofErr w:type="gramEnd"/>
-      <w:r>
-        <w:t>.</w:t>
+        <w:t>I can start working on the things I actually want to now.</w:t>
       </w:r>
     </w:p>
     <w:p>
@@ -110,15 +102,18 @@
     </w:p>
     <w:p>
       <w:r>
-        <w:t xml:space="preserve">I could be doing something so much more productive with my time. Like reading a book, learning something </w:t>
-      </w:r>
-      <w:proofErr w:type="gramStart"/>
-      <w:r>
-        <w:t>actually useful</w:t>
-      </w:r>
-      <w:proofErr w:type="gramEnd"/>
-      <w:r>
-        <w:t>. But I choose this…</w:t>
+        <w:t>I could be doing something so much more productive with my time. Like reading a book, learning something actually useful. But I choose this…</w:t>
+      </w:r>
+    </w:p>
+    <w:p/>
+    <w:p>
+      <w:r>
+        <w:t>I really don’t know what else to do with this game so I’m just gonna turn it off for you now.</w:t>
+      </w:r>
+    </w:p>
+    <w:p>
+      <w:r>
+        <w:t>Sorry.</w:t>
       </w:r>
     </w:p>
     <w:p/>

</xml_diff>